<commit_message>
Files, Directories and Exceptions + Corrections
</commit_message>
<xml_diff>
--- a/ProgramFundamentals/Homeworks/Objects and Classes/06. Programming-Fundamentals-Objects-and-Classes-Lab.docx
+++ b/ProgramFundamentals/Homeworks/Objects and Classes/06. Programming-Fundamentals-Objects-and-Classes-Lab.docx
@@ -1,6 +1,6 @@
 
 <file path=word/document.xml><?xml version="1.0" encoding="utf-8"?>
-<w:document xmlns:wpc="http://schemas.microsoft.com/office/word/2010/wordprocessingCanvas" xmlns:cx="http://schemas.microsoft.com/office/drawing/2014/chartex" xmlns:cx1="http://schemas.microsoft.com/office/drawing/2015/9/8/chartex" xmlns:cx2="http://schemas.microsoft.com/office/drawing/2015/10/21/chartex" xmlns:mc="http://schemas.openxmlformats.org/markup-compatibility/2006" xmlns:o="urn:schemas-microsoft-com:office:office" xmlns:r="http://schemas.openxmlformats.org/officeDocument/2006/relationships" xmlns:m="http://schemas.openxmlformats.org/officeDocument/2006/math" xmlns:v="urn:schemas-microsoft-com:vml" xmlns:wp14="http://schemas.microsoft.com/office/word/2010/wordprocessingDrawing" xmlns:wp="http://schemas.openxmlformats.org/drawingml/2006/wordprocessingDrawing" xmlns:w10="urn:schemas-microsoft-com:office:word" xmlns:w="http://schemas.openxmlformats.org/wordprocessingml/2006/main" xmlns:w14="http://schemas.microsoft.com/office/word/2010/wordml" xmlns:w15="http://schemas.microsoft.com/office/word/2012/wordml" xmlns:w16se="http://schemas.microsoft.com/office/word/2015/wordml/symex" xmlns:wpg="http://schemas.microsoft.com/office/word/2010/wordprocessingGroup" xmlns:wpi="http://schemas.microsoft.com/office/word/2010/wordprocessingInk" xmlns:wne="http://schemas.microsoft.com/office/word/2006/wordml" xmlns:wps="http://schemas.microsoft.com/office/word/2010/wordprocessingShape" mc:Ignorable="w14 w15 w16se wp14">
+<w:document xmlns:wpc="http://schemas.microsoft.com/office/word/2010/wordprocessingCanvas" xmlns:mc="http://schemas.openxmlformats.org/markup-compatibility/2006" xmlns:o="urn:schemas-microsoft-com:office:office" xmlns:r="http://schemas.openxmlformats.org/officeDocument/2006/relationships" xmlns:m="http://schemas.openxmlformats.org/officeDocument/2006/math" xmlns:v="urn:schemas-microsoft-com:vml" xmlns:wp14="http://schemas.microsoft.com/office/word/2010/wordprocessingDrawing" xmlns:wp="http://schemas.openxmlformats.org/drawingml/2006/wordprocessingDrawing" xmlns:w10="urn:schemas-microsoft-com:office:word" xmlns:w="http://schemas.openxmlformats.org/wordprocessingml/2006/main" xmlns:w14="http://schemas.microsoft.com/office/word/2010/wordml" xmlns:w15="http://schemas.microsoft.com/office/word/2012/wordml" xmlns:wpg="http://schemas.microsoft.com/office/word/2010/wordprocessingGroup" xmlns:wpi="http://schemas.microsoft.com/office/word/2010/wordprocessingInk" xmlns:wne="http://schemas.microsoft.com/office/word/2006/wordml" xmlns:wps="http://schemas.microsoft.com/office/word/2010/wordprocessingShape" mc:Ignorable="w14 w15 wp14">
   <w:body>
     <w:p>
       <w:pPr>
@@ -25,8 +25,16 @@
           <w:rPr>
             <w:rStyle w:val="Hyperlink"/>
           </w:rPr>
-          <w:t>“Programming Fundamentals” course @ SoftUni</w:t>
+          <w:t xml:space="preserve">“Programming Fundamentals” course @ </w:t>
         </w:r>
+        <w:proofErr w:type="spellStart"/>
+        <w:r>
+          <w:rPr>
+            <w:rStyle w:val="Hyperlink"/>
+          </w:rPr>
+          <w:t>SoftUni</w:t>
+        </w:r>
+        <w:proofErr w:type="spellEnd"/>
       </w:hyperlink>
       <w:r>
         <w:t>.</w:t>
@@ -673,8 +681,16 @@
               <w:rPr>
                 <w:rFonts w:ascii="Consolas" w:hAnsi="Consolas"/>
               </w:rPr>
-              <w:t>Welcome to SoftUni</w:t>
+              <w:t xml:space="preserve">Welcome to </w:t>
             </w:r>
+            <w:proofErr w:type="spellStart"/>
+            <w:r>
+              <w:rPr>
+                <w:rFonts w:ascii="Consolas" w:hAnsi="Consolas"/>
+              </w:rPr>
+              <w:t>SoftUni</w:t>
+            </w:r>
+            <w:proofErr w:type="spellEnd"/>
             <w:r>
               <w:rPr>
                 <w:rFonts w:ascii="Consolas" w:hAnsi="Consolas"/>
@@ -993,7 +1009,15 @@
         <w:t>s</w:t>
       </w:r>
       <w:r>
-        <w:t xml:space="preserve"> 0, 1, … </w:t>
+        <w:t xml:space="preserve"> 0, </w:t>
+      </w:r>
+      <w:proofErr w:type="gramStart"/>
+      <w:r>
+        <w:t>1, …</w:t>
+      </w:r>
+      <w:proofErr w:type="gramEnd"/>
+      <w:r>
+        <w:t xml:space="preserve"> </w:t>
       </w:r>
       <w:r>
         <w:rPr>
@@ -1153,7 +1177,15 @@
         <w:t>n!</w:t>
       </w:r>
       <w:r>
-        <w:t xml:space="preserve"> (n factorial) for very big </w:t>
+        <w:t xml:space="preserve"> (</w:t>
+      </w:r>
+      <w:proofErr w:type="gramStart"/>
+      <w:r>
+        <w:t>n</w:t>
+      </w:r>
+      <w:proofErr w:type="gramEnd"/>
+      <w:r>
+        <w:t xml:space="preserve"> factorial) for very big </w:t>
       </w:r>
       <w:r>
         <w:t xml:space="preserve">integer </w:t>
@@ -1421,6 +1453,7 @@
       <w:r>
         <w:rPr>
           <w:noProof/>
+          <w:lang w:val="bg-BG" w:eastAsia="bg-BG"/>
         </w:rPr>
         <w:drawing>
           <wp:inline distT="0" distB="0" distL="0" distR="0" wp14:anchorId="6985AA1A" wp14:editId="47DBA76C">
@@ -1466,6 +1499,7 @@
       <w:r>
         <w:rPr>
           <w:noProof/>
+          <w:lang w:val="bg-BG" w:eastAsia="bg-BG"/>
         </w:rPr>
         <w:drawing>
           <wp:inline distT="0" distB="0" distL="0" distR="0" wp14:anchorId="50B2BD5D" wp14:editId="74177E89">
@@ -1544,6 +1578,7 @@
       <w:r>
         <w:rPr>
           <w:noProof/>
+          <w:lang w:val="bg-BG" w:eastAsia="bg-BG"/>
         </w:rPr>
         <w:drawing>
           <wp:inline distT="0" distB="0" distL="0" distR="0" wp14:anchorId="445E413C" wp14:editId="6EF97130">
@@ -1635,6 +1670,7 @@
       <w:r>
         <w:rPr>
           <w:noProof/>
+          <w:lang w:val="bg-BG" w:eastAsia="bg-BG"/>
         </w:rPr>
         <w:drawing>
           <wp:inline distT="0" distB="0" distL="0" distR="0" wp14:anchorId="727828D5" wp14:editId="06C370E3">
@@ -1687,6 +1723,7 @@
         <w:lastRenderedPageBreak/>
         <w:t xml:space="preserve">Distance </w:t>
       </w:r>
+      <w:proofErr w:type="gramStart"/>
       <w:r>
         <w:rPr>
           <w:lang w:val="en-US"/>
@@ -1697,7 +1734,14 @@
         <w:rPr>
           <w:lang w:val="en-US"/>
         </w:rPr>
-        <w:t>etween Points</w:t>
+        <w:t>etween</w:t>
+      </w:r>
+      <w:proofErr w:type="gramEnd"/>
+      <w:r>
+        <w:rPr>
+          <w:lang w:val="en-US"/>
+        </w:rPr>
+        <w:t xml:space="preserve"> Points</w:t>
       </w:r>
     </w:p>
     <w:p>
@@ -2656,6 +2700,10 @@
         <w:jc w:val="center"/>
       </w:pPr>
       <w:r>
+        <w:rPr>
+          <w:noProof/>
+          <w:lang w:val="bg-BG" w:eastAsia="bg-BG"/>
+        </w:rPr>
         <w:drawing>
           <wp:inline distT="0" distB="0" distL="0" distR="0" wp14:anchorId="7F4294C8" wp14:editId="3852AB53">
             <wp:extent cx="2655277" cy="2254915"/>
@@ -2810,7 +2858,15 @@
         <w:t>input</w:t>
       </w:r>
       <w:r>
-        <w:t xml:space="preserve"> holds the number of points </w:t>
+        <w:t xml:space="preserve"> holds the number of </w:t>
+      </w:r>
+      <w:proofErr w:type="gramStart"/>
+      <w:r>
+        <w:t>points</w:t>
+      </w:r>
+      <w:proofErr w:type="gramEnd"/>
+      <w:r>
+        <w:t xml:space="preserve"> </w:t>
       </w:r>
       <w:r>
         <w:rPr>
@@ -3186,6 +3242,7 @@
             <w:r>
               <w:rPr>
                 <w:noProof/>
+                <w:lang w:val="bg-BG" w:eastAsia="bg-BG"/>
               </w:rPr>
               <w:drawing>
                 <wp:inline distT="0" distB="0" distL="0" distR="0" wp14:anchorId="6B0B0882" wp14:editId="708C66FB">
@@ -3447,6 +3504,7 @@
             <w:r>
               <w:rPr>
                 <w:noProof/>
+                <w:lang w:val="bg-BG" w:eastAsia="bg-BG"/>
               </w:rPr>
               <w:drawing>
                 <wp:inline distT="0" distB="0" distL="0" distR="0" wp14:anchorId="5F3CD5AC" wp14:editId="4F897774">
@@ -3662,6 +3720,7 @@
             <w:r>
               <w:rPr>
                 <w:noProof/>
+                <w:lang w:val="bg-BG" w:eastAsia="bg-BG"/>
               </w:rPr>
               <w:drawing>
                 <wp:inline distT="0" distB="0" distL="0" distR="0" wp14:anchorId="556EDAF3" wp14:editId="5EC1FAC8">
@@ -3716,25 +3775,7 @@
               <w:rPr>
                 <w:noProof/>
               </w:rPr>
-              <w:t xml:space="preserve">The pairs of points </w:t>
-            </w:r>
-            <w:r>
-              <w:rPr>
-                <w:noProof/>
-              </w:rPr>
-              <w:t xml:space="preserve">{{1, 1}, {2, 2}} </w:t>
-            </w:r>
-            <w:r>
-              <w:rPr>
-                <w:noProof/>
-              </w:rPr>
-              <w:t xml:space="preserve">and {{2,2}, {3,3}} stay at the same distance, but the first pair is </w:t>
-            </w:r>
-            <w:r>
-              <w:rPr>
-                <w:noProof/>
-              </w:rPr>
-              <w:t>{</w:t>
+              <w:t>The pairs of points {{1, 1}, {2, 2}} and {{2,2}, {3,3}} stay at the same distance, but the first pair is {</w:t>
             </w:r>
             <w:r>
               <w:rPr>
@@ -3760,13 +3801,7 @@
               <w:rPr>
                 <w:noProof/>
               </w:rPr>
-              <w:t>}</w:t>
-            </w:r>
-            <w:r>
-              <w:rPr>
-                <w:noProof/>
-              </w:rPr>
-              <w:t>. The</w:t>
+              <w:t>}. The</w:t>
             </w:r>
             <w:r>
               <w:rPr>
@@ -4278,6 +4313,7 @@
               <w:rPr>
                 <w:rFonts w:ascii="Consolas" w:hAnsi="Consolas"/>
                 <w:noProof/>
+                <w:lang w:val="bg-BG" w:eastAsia="bg-BG"/>
               </w:rPr>
               <w:drawing>
                 <wp:inline distT="0" distB="0" distL="0" distR="0" wp14:anchorId="007A35C8" wp14:editId="6B6DDFDE">
@@ -4426,6 +4462,7 @@
               <w:rPr>
                 <w:rFonts w:ascii="Consolas" w:hAnsi="Consolas"/>
                 <w:noProof/>
+                <w:lang w:val="bg-BG" w:eastAsia="bg-BG"/>
               </w:rPr>
               <w:drawing>
                 <wp:inline distT="0" distB="0" distL="0" distR="0" wp14:anchorId="2EE4AB89" wp14:editId="15958568">
@@ -5050,6 +5087,7 @@
                 <w:lang w:val="bg-BG"/>
               </w:rPr>
             </w:pPr>
+            <w:bookmarkStart w:id="0" w:name="_GoBack"/>
             <w:r>
               <w:rPr>
                 <w:rFonts w:ascii="Consolas" w:hAnsi="Consolas"/>
@@ -5072,7 +5110,14 @@
                 <w:rFonts w:ascii="Consolas" w:hAnsi="Consolas"/>
                 <w:bCs/>
               </w:rPr>
-              <w:t>Sofia beer 1.20 160</w:t>
+              <w:t>Sofia beer 1,</w:t>
+            </w:r>
+            <w:r>
+              <w:rPr>
+                <w:rFonts w:ascii="Consolas" w:hAnsi="Consolas"/>
+                <w:bCs/>
+              </w:rPr>
+              <w:t>20 160</w:t>
             </w:r>
           </w:p>
           <w:p>
@@ -5088,7 +5133,14 @@
                 <w:rFonts w:ascii="Consolas" w:hAnsi="Consolas"/>
                 <w:bCs/>
               </w:rPr>
-              <w:t>Varna chocolate 2.35 86</w:t>
+              <w:t>Varna chocolate 2,</w:t>
+            </w:r>
+            <w:r>
+              <w:rPr>
+                <w:rFonts w:ascii="Consolas" w:hAnsi="Consolas"/>
+                <w:bCs/>
+              </w:rPr>
+              <w:t>35 86</w:t>
             </w:r>
           </w:p>
           <w:p>
@@ -5104,7 +5156,14 @@
                 <w:rFonts w:ascii="Consolas" w:hAnsi="Consolas"/>
                 <w:bCs/>
               </w:rPr>
-              <w:t>Sofia coffee 0.40 853</w:t>
+              <w:t>Sofia coffee 0,</w:t>
+            </w:r>
+            <w:r>
+              <w:rPr>
+                <w:rFonts w:ascii="Consolas" w:hAnsi="Consolas"/>
+                <w:bCs/>
+              </w:rPr>
+              <w:t>40 853</w:t>
             </w:r>
           </w:p>
           <w:p>
@@ -5120,7 +5179,14 @@
                 <w:rFonts w:ascii="Consolas" w:hAnsi="Consolas"/>
                 <w:bCs/>
               </w:rPr>
-              <w:t>Varna apple 0.86 75.44</w:t>
+              <w:t>Varna apple 0,86 75,</w:t>
+            </w:r>
+            <w:r>
+              <w:rPr>
+                <w:rFonts w:ascii="Consolas" w:hAnsi="Consolas"/>
+                <w:bCs/>
+              </w:rPr>
+              <w:t>44</w:t>
             </w:r>
           </w:p>
           <w:p>
@@ -5137,8 +5203,16 @@
                 <w:bCs/>
               </w:rPr>
               <w:lastRenderedPageBreak/>
-              <w:t>Plovdiv beer 1.10 88</w:t>
+              <w:t>Plovdiv beer 1,</w:t>
             </w:r>
+            <w:r>
+              <w:rPr>
+                <w:rFonts w:ascii="Consolas" w:hAnsi="Consolas"/>
+                <w:bCs/>
+              </w:rPr>
+              <w:t>10 88</w:t>
+            </w:r>
+            <w:bookmarkEnd w:id="0"/>
           </w:p>
         </w:tc>
         <w:tc>
@@ -5683,10 +5757,7 @@
         <w:t>The second approach is faster, because it scans the array of sales only once.</w:t>
       </w:r>
     </w:p>
-    <w:p>
-      <w:bookmarkStart w:id="0" w:name="_GoBack"/>
-      <w:bookmarkEnd w:id="0"/>
-    </w:p>
+    <w:p/>
     <w:sectPr>
       <w:headerReference w:type="default" r:id="rId25"/>
       <w:footerReference w:type="default" r:id="rId26"/>
@@ -5700,7 +5771,7 @@
 </file>
 
 <file path=word/endnotes.xml><?xml version="1.0" encoding="utf-8"?>
-<w:endnotes xmlns:wpc="http://schemas.microsoft.com/office/word/2010/wordprocessingCanvas" xmlns:cx="http://schemas.microsoft.com/office/drawing/2014/chartex" xmlns:cx1="http://schemas.microsoft.com/office/drawing/2015/9/8/chartex" xmlns:cx2="http://schemas.microsoft.com/office/drawing/2015/10/21/chartex" xmlns:mc="http://schemas.openxmlformats.org/markup-compatibility/2006" xmlns:o="urn:schemas-microsoft-com:office:office" xmlns:r="http://schemas.openxmlformats.org/officeDocument/2006/relationships" xmlns:m="http://schemas.openxmlformats.org/officeDocument/2006/math" xmlns:v="urn:schemas-microsoft-com:vml" xmlns:wp14="http://schemas.microsoft.com/office/word/2010/wordprocessingDrawing" xmlns:wp="http://schemas.openxmlformats.org/drawingml/2006/wordprocessingDrawing" xmlns:w10="urn:schemas-microsoft-com:office:word" xmlns:w="http://schemas.openxmlformats.org/wordprocessingml/2006/main" xmlns:w14="http://schemas.microsoft.com/office/word/2010/wordml" xmlns:w15="http://schemas.microsoft.com/office/word/2012/wordml" xmlns:w16se="http://schemas.microsoft.com/office/word/2015/wordml/symex" xmlns:wpg="http://schemas.microsoft.com/office/word/2010/wordprocessingGroup" xmlns:wpi="http://schemas.microsoft.com/office/word/2010/wordprocessingInk" xmlns:wne="http://schemas.microsoft.com/office/word/2006/wordml" xmlns:wps="http://schemas.microsoft.com/office/word/2010/wordprocessingShape" mc:Ignorable="w14 w15 w16se wp14">
+<w:endnotes xmlns:wpc="http://schemas.microsoft.com/office/word/2010/wordprocessingCanvas" xmlns:mc="http://schemas.openxmlformats.org/markup-compatibility/2006" xmlns:o="urn:schemas-microsoft-com:office:office" xmlns:r="http://schemas.openxmlformats.org/officeDocument/2006/relationships" xmlns:m="http://schemas.openxmlformats.org/officeDocument/2006/math" xmlns:v="urn:schemas-microsoft-com:vml" xmlns:wp14="http://schemas.microsoft.com/office/word/2010/wordprocessingDrawing" xmlns:wp="http://schemas.openxmlformats.org/drawingml/2006/wordprocessingDrawing" xmlns:w10="urn:schemas-microsoft-com:office:word" xmlns:w="http://schemas.openxmlformats.org/wordprocessingml/2006/main" xmlns:w14="http://schemas.microsoft.com/office/word/2010/wordml" xmlns:w15="http://schemas.microsoft.com/office/word/2012/wordml" xmlns:wpg="http://schemas.microsoft.com/office/word/2010/wordprocessingGroup" xmlns:wpi="http://schemas.microsoft.com/office/word/2010/wordprocessingInk" xmlns:wne="http://schemas.microsoft.com/office/word/2006/wordml" xmlns:wps="http://schemas.microsoft.com/office/word/2010/wordprocessingShape" mc:Ignorable="w14 w15 wp14">
   <w:endnote w:type="separator" w:id="-1">
     <w:p>
       <w:pPr>
@@ -5725,7 +5796,7 @@
 </file>
 
 <file path=word/footer1.xml><?xml version="1.0" encoding="utf-8"?>
-<w:ftr xmlns:wpc="http://schemas.microsoft.com/office/word/2010/wordprocessingCanvas" xmlns:cx="http://schemas.microsoft.com/office/drawing/2014/chartex" xmlns:cx1="http://schemas.microsoft.com/office/drawing/2015/9/8/chartex" xmlns:cx2="http://schemas.microsoft.com/office/drawing/2015/10/21/chartex" xmlns:mc="http://schemas.openxmlformats.org/markup-compatibility/2006" xmlns:o="urn:schemas-microsoft-com:office:office" xmlns:r="http://schemas.openxmlformats.org/officeDocument/2006/relationships" xmlns:m="http://schemas.openxmlformats.org/officeDocument/2006/math" xmlns:v="urn:schemas-microsoft-com:vml" xmlns:wp14="http://schemas.microsoft.com/office/word/2010/wordprocessingDrawing" xmlns:wp="http://schemas.openxmlformats.org/drawingml/2006/wordprocessingDrawing" xmlns:w10="urn:schemas-microsoft-com:office:word" xmlns:w="http://schemas.openxmlformats.org/wordprocessingml/2006/main" xmlns:w14="http://schemas.microsoft.com/office/word/2010/wordml" xmlns:w15="http://schemas.microsoft.com/office/word/2012/wordml" xmlns:w16se="http://schemas.microsoft.com/office/word/2015/wordml/symex" xmlns:wpg="http://schemas.microsoft.com/office/word/2010/wordprocessingGroup" xmlns:wpi="http://schemas.microsoft.com/office/word/2010/wordprocessingInk" xmlns:wne="http://schemas.microsoft.com/office/word/2006/wordml" xmlns:wps="http://schemas.microsoft.com/office/word/2010/wordprocessingShape" mc:Ignorable="w14 w15 w16se wp14">
+<w:ftr xmlns:wpc="http://schemas.microsoft.com/office/word/2010/wordprocessingCanvas" xmlns:mc="http://schemas.openxmlformats.org/markup-compatibility/2006" xmlns:o="urn:schemas-microsoft-com:office:office" xmlns:r="http://schemas.openxmlformats.org/officeDocument/2006/relationships" xmlns:m="http://schemas.openxmlformats.org/officeDocument/2006/math" xmlns:v="urn:schemas-microsoft-com:vml" xmlns:wp14="http://schemas.microsoft.com/office/word/2010/wordprocessingDrawing" xmlns:wp="http://schemas.openxmlformats.org/drawingml/2006/wordprocessingDrawing" xmlns:w10="urn:schemas-microsoft-com:office:word" xmlns:w="http://schemas.openxmlformats.org/wordprocessingml/2006/main" xmlns:w14="http://schemas.microsoft.com/office/word/2010/wordml" xmlns:w15="http://schemas.microsoft.com/office/word/2012/wordml" xmlns:wpg="http://schemas.microsoft.com/office/word/2010/wordprocessingGroup" xmlns:wpi="http://schemas.microsoft.com/office/word/2010/wordprocessingInk" xmlns:wne="http://schemas.microsoft.com/office/word/2006/wordml" xmlns:wps="http://schemas.microsoft.com/office/word/2010/wordprocessingShape" mc:Ignorable="w14 w15 wp14">
   <w:p>
     <w:pPr>
       <w:pStyle w:val="Footer"/>
@@ -5733,6 +5804,7 @@
     <w:r>
       <w:rPr>
         <w:noProof/>
+        <w:lang w:val="bg-BG" w:eastAsia="bg-BG"/>
       </w:rPr>
       <mc:AlternateContent>
         <mc:Choice Requires="wps">
@@ -5789,7 +5861,7 @@
             </wp:anchor>
           </w:drawing>
         </mc:Choice>
-        <mc:Fallback>
+        <mc:Fallback xmlns:w16se="http://schemas.microsoft.com/office/word/2015/wordml/symex" xmlns:cx2="http://schemas.microsoft.com/office/drawing/2015/10/21/chartex" xmlns:cx1="http://schemas.microsoft.com/office/drawing/2015/9/8/chartex" xmlns:cx="http://schemas.microsoft.com/office/drawing/2014/chartex">
           <w:pict>
             <v:line w14:anchorId="5CB35400" id="Straight Connector 1" o:spid="_x0000_s1026" style="position:absolute;flip:y;z-index:251666432;visibility:visible;mso-wrap-style:square;mso-wrap-distance-left:9pt;mso-wrap-distance-top:0;mso-wrap-distance-right:9pt;mso-wrap-distance-bottom:0;mso-position-horizontal:absolute;mso-position-horizontal-relative:text;mso-position-vertical:absolute;mso-position-vertical-relative:text" from="-.1pt,5.7pt" to="520.7pt,5.7pt" o:gfxdata="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" strokecolor="#f37123" strokeweight="1pt">
               <v:stroke endcap="round"/>
@@ -5801,6 +5873,7 @@
     <w:r>
       <w:rPr>
         <w:noProof/>
+        <w:lang w:val="bg-BG" w:eastAsia="bg-BG"/>
       </w:rPr>
       <mc:AlternateContent>
         <mc:Choice Requires="wps">
@@ -5852,6 +5925,7 @@
                           <w:r>
                             <w:rPr>
                               <w:noProof/>
+                              <w:lang w:val="bg-BG" w:eastAsia="bg-BG"/>
                             </w:rPr>
                             <w:drawing>
                               <wp:inline distT="0" distB="0" distL="0" distR="0" wp14:anchorId="629D72BB" wp14:editId="4D4761C0">
@@ -5920,7 +5994,7 @@
             </wp:anchor>
           </w:drawing>
         </mc:Choice>
-        <mc:Fallback>
+        <mc:Fallback xmlns:w16se="http://schemas.microsoft.com/office/word/2015/wordml/symex" xmlns:cx2="http://schemas.microsoft.com/office/drawing/2015/10/21/chartex" xmlns:cx1="http://schemas.microsoft.com/office/drawing/2015/9/8/chartex" xmlns:cx="http://schemas.microsoft.com/office/drawing/2014/chartex">
           <w:pict>
             <v:shapetype w14:anchorId="65030458" id="_x0000_t202" coordsize="21600,21600" o:spt="202" path="m,l,21600r21600,l21600,xe">
               <v:stroke joinstyle="miter"/>
@@ -5956,7 +6030,7 @@
                                   </pic:cNvPicPr>
                                 </pic:nvPicPr>
                                 <pic:blipFill>
-                                  <a:blip r:embed="rId1">
+                                  <a:blip r:embed="rId2">
                                     <a:extLst>
                                       <a:ext uri="{28A0092B-C50C-407E-A947-70E740481C1C}">
                                         <a14:useLocalDpi xmlns:a14="http://schemas.microsoft.com/office/drawing/2010/main" val="0"/>
@@ -5998,6 +6072,7 @@
     <w:r>
       <w:rPr>
         <w:noProof/>
+        <w:lang w:val="bg-BG" w:eastAsia="bg-BG"/>
       </w:rPr>
       <mc:AlternateContent>
         <mc:Choice Requires="wps">
@@ -6184,7 +6259,11 @@
         </mc:Choice>
         <mc:Fallback>
           <w:pict>
-            <v:shape w14:anchorId="4715F98C" id="Text Box 3" o:spid="_x0000_s1027" type="#_x0000_t202" style="position:absolute;margin-left:442.65pt;margin-top:27.95pt;width:70.9pt;height:15.9pt;z-index:251667456;visibility:visible;mso-wrap-style:square;mso-wrap-distance-left:9pt;mso-wrap-distance-top:0;mso-wrap-distance-right:9pt;mso-wrap-distance-bottom:0;mso-position-horizontal:absolute;mso-position-horizontal-relative:text;mso-position-vertical:absolute;mso-position-vertical-relative:text;v-text-anchor:middle" o:gfxdata="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" filled="f" stroked="f" strokeweight=".5pt">
+            <v:shapetype w14:anchorId="4715F98C" id="_x0000_t202" coordsize="21600,21600" o:spt="202" path="m,l,21600r21600,l21600,xe">
+              <v:stroke joinstyle="miter"/>
+              <v:path gradientshapeok="t" o:connecttype="rect"/>
+            </v:shapetype>
+            <v:shape id="Text Box 3" o:spid="_x0000_s1027" type="#_x0000_t202" style="position:absolute;margin-left:442.65pt;margin-top:27.95pt;width:70.9pt;height:15.9pt;z-index:251667456;visibility:visible;mso-wrap-style:square;mso-wrap-distance-left:9pt;mso-wrap-distance-top:0;mso-wrap-distance-right:9pt;mso-wrap-distance-bottom:0;mso-position-horizontal:absolute;mso-position-horizontal-relative:text;mso-position-vertical:absolute;mso-position-vertical-relative:text;v-text-anchor:middle" o:gfxdata="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" filled="f" stroked="f" strokeweight=".5pt">
               <v:textbox inset="0,0,0,0">
                 <w:txbxContent>
                   <w:p>
@@ -6316,6 +6395,7 @@
     <w:r>
       <w:rPr>
         <w:noProof/>
+        <w:lang w:val="bg-BG" w:eastAsia="bg-BG"/>
       </w:rPr>
       <mc:AlternateContent>
         <mc:Choice Requires="wps">
@@ -6404,7 +6484,7 @@
             </wp:anchor>
           </w:drawing>
         </mc:Choice>
-        <mc:Fallback>
+        <mc:Fallback xmlns:w16se="http://schemas.microsoft.com/office/word/2015/wordml/symex" xmlns:cx2="http://schemas.microsoft.com/office/drawing/2015/10/21/chartex" xmlns:cx1="http://schemas.microsoft.com/office/drawing/2015/9/8/chartex" xmlns:cx="http://schemas.microsoft.com/office/drawing/2014/chartex">
           <w:pict>
             <v:shape w14:anchorId="4EA2AB4F" id="Text Box 2" o:spid="_x0000_s1028" type="#_x0000_t202" style="position:absolute;margin-left:125.15pt;margin-top:26.95pt;width:54pt;height:15.75pt;z-index:251664384;visibility:visible;mso-wrap-style:square;mso-width-percent:0;mso-wrap-distance-left:9pt;mso-wrap-distance-top:0;mso-wrap-distance-right:9pt;mso-wrap-distance-bottom:0;mso-position-horizontal:absolute;mso-position-horizontal-relative:text;mso-position-vertical:absolute;mso-position-vertical-relative:text;mso-width-percent:0;mso-width-relative:margin;v-text-anchor:middle" o:gfxdata="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" filled="f" stroked="f" strokeweight=".5pt">
               <v:textbox inset=".5mm,0,0,0">
@@ -6439,6 +6519,7 @@
     <w:r>
       <w:rPr>
         <w:noProof/>
+        <w:lang w:val="bg-BG" w:eastAsia="bg-BG"/>
       </w:rPr>
       <mc:AlternateContent>
         <mc:Choice Requires="wps">
@@ -6512,7 +6593,7 @@
                             </w:rPr>
                             <w:t xml:space="preserve"> (</w:t>
                           </w:r>
-                          <w:hyperlink r:id="rId2" w:history="1">
+                          <w:hyperlink r:id="rId3" w:history="1">
                             <w:r>
                               <w:rPr>
                                 <w:rStyle w:val="Hyperlink"/>
@@ -6544,7 +6625,7 @@
                             </w:rPr>
                             <w:t xml:space="preserve"> </w:t>
                           </w:r>
-                          <w:hyperlink r:id="rId3" w:history="1">
+                          <w:hyperlink r:id="rId4" w:history="1">
                             <w:r>
                               <w:rPr>
                                 <w:rStyle w:val="Hyperlink"/>
@@ -6576,13 +6657,14 @@
                               <w:noProof/>
                               <w:sz w:val="20"/>
                               <w:szCs w:val="20"/>
+                              <w:lang w:val="bg-BG" w:eastAsia="bg-BG"/>
                             </w:rPr>
                             <w:drawing>
                               <wp:inline distT="0" distB="0" distL="0" distR="0" wp14:anchorId="15EFF62F" wp14:editId="31C430B5">
                                 <wp:extent cx="200025" cy="200025"/>
                                 <wp:effectExtent l="0" t="0" r="9525" b="9525"/>
                                 <wp:docPr id="194" name="Picture 194" title="Software University">
-                                  <a:hlinkClick xmlns:a="http://schemas.openxmlformats.org/drawingml/2006/main" r:id="rId4"/>
+                                  <a:hlinkClick xmlns:a="http://schemas.openxmlformats.org/drawingml/2006/main" r:id="rId5"/>
                                 </wp:docPr>
                                 <wp:cNvGraphicFramePr/>
                                 <a:graphic xmlns:a="http://schemas.openxmlformats.org/drawingml/2006/main">
@@ -6590,58 +6672,7 @@
                                     <pic:pic xmlns:pic="http://schemas.openxmlformats.org/drawingml/2006/picture">
                                       <pic:nvPicPr>
                                         <pic:cNvPr id="93" name="Picture 3" title="Software University">
-                                          <a:hlinkClick r:id="rId4"/>
-                                        </pic:cNvPr>
-                                        <pic:cNvPicPr/>
-                                      </pic:nvPicPr>
-                                      <pic:blipFill>
-                                        <a:blip r:embed="rId5"/>
-                                        <a:stretch>
-                                          <a:fillRect/>
-                                        </a:stretch>
-                                      </pic:blipFill>
-                                      <pic:spPr>
-                                        <a:xfrm>
-                                          <a:off x="0" y="0"/>
-                                          <a:ext cx="197485" cy="197485"/>
-                                        </a:xfrm>
-                                        <a:prstGeom prst="rect">
-                                          <a:avLst/>
-                                        </a:prstGeom>
-                                      </pic:spPr>
-                                    </pic:pic>
-                                  </a:graphicData>
-                                </a:graphic>
-                              </wp:inline>
-                            </w:drawing>
-                          </w:r>
-                          <w:r>
-                            <w:rPr>
-                              <w:sz w:val="19"/>
-                              <w:szCs w:val="19"/>
-                            </w:rPr>
-                            <w:t xml:space="preserve">   </w:t>
-                          </w:r>
-                          <w:r>
-                            <w:rPr>
-                              <w:noProof/>
-                              <w:sz w:val="20"/>
-                              <w:szCs w:val="20"/>
-                            </w:rPr>
-                            <w:drawing>
-                              <wp:inline distT="0" distB="0" distL="0" distR="0" wp14:anchorId="4E8D5C1B" wp14:editId="2013552C">
-                                <wp:extent cx="200025" cy="200025"/>
-                                <wp:effectExtent l="0" t="0" r="9525" b="9525"/>
-                                <wp:docPr id="195" name="Picture 195" title="Software University Foundation">
-                                  <a:hlinkClick xmlns:a="http://schemas.openxmlformats.org/drawingml/2006/main" r:id="rId2"/>
-                                </wp:docPr>
-                                <wp:cNvGraphicFramePr/>
-                                <a:graphic xmlns:a="http://schemas.openxmlformats.org/drawingml/2006/main">
-                                  <a:graphicData uri="http://schemas.openxmlformats.org/drawingml/2006/picture">
-                                    <pic:pic xmlns:pic="http://schemas.openxmlformats.org/drawingml/2006/picture">
-                                      <pic:nvPicPr>
-                                        <pic:cNvPr id="94" name="Picture 4" title="Software University Foundation">
-                                          <a:hlinkClick r:id="rId2"/>
+                                          <a:hlinkClick r:id="rId5"/>
                                         </pic:cNvPr>
                                         <pic:cNvPicPr/>
                                       </pic:nvPicPr>
@@ -6678,26 +6709,27 @@
                               <w:noProof/>
                               <w:sz w:val="20"/>
                               <w:szCs w:val="20"/>
+                              <w:lang w:val="bg-BG" w:eastAsia="bg-BG"/>
                             </w:rPr>
                             <w:drawing>
-                              <wp:inline distT="0" distB="0" distL="0" distR="0" wp14:anchorId="20B738E7" wp14:editId="300EA712">
+                              <wp:inline distT="0" distB="0" distL="0" distR="0" wp14:anchorId="4E8D5C1B" wp14:editId="2013552C">
                                 <wp:extent cx="200025" cy="200025"/>
                                 <wp:effectExtent l="0" t="0" r="9525" b="9525"/>
-                                <wp:docPr id="196" name="Picture 196" title="Software University @ Facebook">
-                                  <a:hlinkClick xmlns:a="http://schemas.openxmlformats.org/drawingml/2006/main" r:id="rId7"/>
+                                <wp:docPr id="195" name="Picture 195" title="Software University Foundation">
+                                  <a:hlinkClick xmlns:a="http://schemas.openxmlformats.org/drawingml/2006/main" r:id="rId3"/>
                                 </wp:docPr>
                                 <wp:cNvGraphicFramePr/>
                                 <a:graphic xmlns:a="http://schemas.openxmlformats.org/drawingml/2006/main">
                                   <a:graphicData uri="http://schemas.openxmlformats.org/drawingml/2006/picture">
                                     <pic:pic xmlns:pic="http://schemas.openxmlformats.org/drawingml/2006/picture">
                                       <pic:nvPicPr>
-                                        <pic:cNvPr id="95" name="Picture 11" title="Software University @ Facebook">
-                                          <a:hlinkClick r:id="rId7"/>
+                                        <pic:cNvPr id="94" name="Picture 4" title="Software University Foundation">
+                                          <a:hlinkClick r:id="rId3"/>
                                         </pic:cNvPr>
                                         <pic:cNvPicPr/>
                                       </pic:nvPicPr>
                                       <pic:blipFill>
-                                        <a:blip r:embed="rId8"/>
+                                        <a:blip r:embed="rId7"/>
                                         <a:stretch>
                                           <a:fillRect/>
                                         </a:stretch>
@@ -6729,26 +6761,27 @@
                               <w:noProof/>
                               <w:sz w:val="20"/>
                               <w:szCs w:val="20"/>
+                              <w:lang w:val="bg-BG" w:eastAsia="bg-BG"/>
                             </w:rPr>
                             <w:drawing>
-                              <wp:inline distT="0" distB="0" distL="0" distR="0" wp14:anchorId="3D2C3D5F" wp14:editId="653B4B90">
+                              <wp:inline distT="0" distB="0" distL="0" distR="0" wp14:anchorId="20B738E7" wp14:editId="300EA712">
                                 <wp:extent cx="200025" cy="200025"/>
                                 <wp:effectExtent l="0" t="0" r="9525" b="9525"/>
-                                <wp:docPr id="197" name="Picture 197" title="Software University @ Twitter">
-                                  <a:hlinkClick xmlns:a="http://schemas.openxmlformats.org/drawingml/2006/main" r:id="rId9"/>
+                                <wp:docPr id="196" name="Picture 196" title="Software University @ Facebook">
+                                  <a:hlinkClick xmlns:a="http://schemas.openxmlformats.org/drawingml/2006/main" r:id="rId8"/>
                                 </wp:docPr>
                                 <wp:cNvGraphicFramePr/>
                                 <a:graphic xmlns:a="http://schemas.openxmlformats.org/drawingml/2006/main">
                                   <a:graphicData uri="http://schemas.openxmlformats.org/drawingml/2006/picture">
                                     <pic:pic xmlns:pic="http://schemas.openxmlformats.org/drawingml/2006/picture">
                                       <pic:nvPicPr>
-                                        <pic:cNvPr id="96" name="Picture 16" title="Software University @ Twitter">
-                                          <a:hlinkClick r:id="rId9"/>
+                                        <pic:cNvPr id="95" name="Picture 11" title="Software University @ Facebook">
+                                          <a:hlinkClick r:id="rId8"/>
                                         </pic:cNvPr>
                                         <pic:cNvPicPr/>
                                       </pic:nvPicPr>
                                       <pic:blipFill>
-                                        <a:blip r:embed="rId10"/>
+                                        <a:blip r:embed="rId9"/>
                                         <a:stretch>
                                           <a:fillRect/>
                                         </a:stretch>
@@ -6780,26 +6813,27 @@
                               <w:noProof/>
                               <w:sz w:val="20"/>
                               <w:szCs w:val="20"/>
+                              <w:lang w:val="bg-BG" w:eastAsia="bg-BG"/>
                             </w:rPr>
                             <w:drawing>
-                              <wp:inline distT="0" distB="0" distL="0" distR="0" wp14:anchorId="2ECEBC4A" wp14:editId="4C1A28B7">
+                              <wp:inline distT="0" distB="0" distL="0" distR="0" wp14:anchorId="3D2C3D5F" wp14:editId="653B4B90">
                                 <wp:extent cx="200025" cy="200025"/>
                                 <wp:effectExtent l="0" t="0" r="9525" b="9525"/>
-                                <wp:docPr id="198" name="Picture 198" title="Software University @ YouTube">
-                                  <a:hlinkClick xmlns:a="http://schemas.openxmlformats.org/drawingml/2006/main" r:id="rId11"/>
+                                <wp:docPr id="197" name="Picture 197" title="Software University @ Twitter">
+                                  <a:hlinkClick xmlns:a="http://schemas.openxmlformats.org/drawingml/2006/main" r:id="rId10"/>
                                 </wp:docPr>
                                 <wp:cNvGraphicFramePr/>
                                 <a:graphic xmlns:a="http://schemas.openxmlformats.org/drawingml/2006/main">
                                   <a:graphicData uri="http://schemas.openxmlformats.org/drawingml/2006/picture">
                                     <pic:pic xmlns:pic="http://schemas.openxmlformats.org/drawingml/2006/picture">
                                       <pic:nvPicPr>
-                                        <pic:cNvPr id="97" name="Picture 23" title="Software University @ YouTube">
-                                          <a:hlinkClick r:id="rId11"/>
+                                        <pic:cNvPr id="96" name="Picture 16" title="Software University @ Twitter">
+                                          <a:hlinkClick r:id="rId10"/>
                                         </pic:cNvPr>
                                         <pic:cNvPicPr/>
                                       </pic:nvPicPr>
                                       <pic:blipFill>
-                                        <a:blip r:embed="rId12"/>
+                                        <a:blip r:embed="rId11"/>
                                         <a:stretch>
                                           <a:fillRect/>
                                         </a:stretch>
@@ -6831,26 +6865,27 @@
                               <w:noProof/>
                               <w:sz w:val="20"/>
                               <w:szCs w:val="20"/>
+                              <w:lang w:val="bg-BG" w:eastAsia="bg-BG"/>
                             </w:rPr>
                             <w:drawing>
-                              <wp:inline distT="0" distB="0" distL="0" distR="0" wp14:anchorId="2298D969" wp14:editId="5CD95E52">
+                              <wp:inline distT="0" distB="0" distL="0" distR="0" wp14:anchorId="2ECEBC4A" wp14:editId="4C1A28B7">
                                 <wp:extent cx="200025" cy="200025"/>
                                 <wp:effectExtent l="0" t="0" r="9525" b="9525"/>
-                                <wp:docPr id="199" name="Picture 199" title="Software University @ Google+">
-                                  <a:hlinkClick xmlns:a="http://schemas.openxmlformats.org/drawingml/2006/main" r:id="rId13"/>
+                                <wp:docPr id="198" name="Picture 198" title="Software University @ YouTube">
+                                  <a:hlinkClick xmlns:a="http://schemas.openxmlformats.org/drawingml/2006/main" r:id="rId12"/>
                                 </wp:docPr>
                                 <wp:cNvGraphicFramePr/>
                                 <a:graphic xmlns:a="http://schemas.openxmlformats.org/drawingml/2006/main">
                                   <a:graphicData uri="http://schemas.openxmlformats.org/drawingml/2006/picture">
                                     <pic:pic xmlns:pic="http://schemas.openxmlformats.org/drawingml/2006/picture">
                                       <pic:nvPicPr>
-                                        <pic:cNvPr id="98" name="Picture 25" title="Software University @ Google+">
-                                          <a:hlinkClick r:id="rId13"/>
+                                        <pic:cNvPr id="97" name="Picture 23" title="Software University @ YouTube">
+                                          <a:hlinkClick r:id="rId12"/>
                                         </pic:cNvPr>
                                         <pic:cNvPicPr/>
                                       </pic:nvPicPr>
                                       <pic:blipFill>
-                                        <a:blip r:embed="rId14"/>
+                                        <a:blip r:embed="rId13"/>
                                         <a:stretch>
                                           <a:fillRect/>
                                         </a:stretch>
@@ -6882,26 +6917,27 @@
                               <w:noProof/>
                               <w:sz w:val="20"/>
                               <w:szCs w:val="20"/>
+                              <w:lang w:val="bg-BG" w:eastAsia="bg-BG"/>
                             </w:rPr>
                             <w:drawing>
-                              <wp:inline distT="0" distB="0" distL="0" distR="0" wp14:anchorId="1A044D14" wp14:editId="320DB136">
+                              <wp:inline distT="0" distB="0" distL="0" distR="0" wp14:anchorId="2298D969" wp14:editId="5CD95E52">
                                 <wp:extent cx="200025" cy="200025"/>
                                 <wp:effectExtent l="0" t="0" r="9525" b="9525"/>
-                                <wp:docPr id="200" name="Picture 200" title="Software University @ LinkedIn">
-                                  <a:hlinkClick xmlns:a="http://schemas.openxmlformats.org/drawingml/2006/main" r:id="rId15"/>
+                                <wp:docPr id="199" name="Picture 199" title="Software University @ Google+">
+                                  <a:hlinkClick xmlns:a="http://schemas.openxmlformats.org/drawingml/2006/main" r:id="rId14"/>
                                 </wp:docPr>
                                 <wp:cNvGraphicFramePr/>
                                 <a:graphic xmlns:a="http://schemas.openxmlformats.org/drawingml/2006/main">
                                   <a:graphicData uri="http://schemas.openxmlformats.org/drawingml/2006/picture">
                                     <pic:pic xmlns:pic="http://schemas.openxmlformats.org/drawingml/2006/picture">
                                       <pic:nvPicPr>
-                                        <pic:cNvPr id="99" name="Picture 27" title="Software University @ LinkedIn">
-                                          <a:hlinkClick r:id="rId15"/>
+                                        <pic:cNvPr id="98" name="Picture 25" title="Software University @ Google+">
+                                          <a:hlinkClick r:id="rId14"/>
                                         </pic:cNvPr>
                                         <pic:cNvPicPr/>
                                       </pic:nvPicPr>
                                       <pic:blipFill>
-                                        <a:blip r:embed="rId16"/>
+                                        <a:blip r:embed="rId15"/>
                                         <a:stretch>
                                           <a:fillRect/>
                                         </a:stretch>
@@ -6933,26 +6969,27 @@
                               <w:noProof/>
                               <w:sz w:val="20"/>
                               <w:szCs w:val="20"/>
+                              <w:lang w:val="bg-BG" w:eastAsia="bg-BG"/>
                             </w:rPr>
                             <w:drawing>
-                              <wp:inline distT="0" distB="0" distL="0" distR="0" wp14:anchorId="52544041" wp14:editId="0531DD13">
+                              <wp:inline distT="0" distB="0" distL="0" distR="0" wp14:anchorId="1A044D14" wp14:editId="320DB136">
                                 <wp:extent cx="200025" cy="200025"/>
                                 <wp:effectExtent l="0" t="0" r="9525" b="9525"/>
-                                <wp:docPr id="201" name="Picture 201" title="Software University @ SlideShare">
-                                  <a:hlinkClick xmlns:a="http://schemas.openxmlformats.org/drawingml/2006/main" r:id="rId17"/>
+                                <wp:docPr id="200" name="Picture 200" title="Software University @ LinkedIn">
+                                  <a:hlinkClick xmlns:a="http://schemas.openxmlformats.org/drawingml/2006/main" r:id="rId16"/>
                                 </wp:docPr>
                                 <wp:cNvGraphicFramePr/>
                                 <a:graphic xmlns:a="http://schemas.openxmlformats.org/drawingml/2006/main">
                                   <a:graphicData uri="http://schemas.openxmlformats.org/drawingml/2006/picture">
                                     <pic:pic xmlns:pic="http://schemas.openxmlformats.org/drawingml/2006/picture">
                                       <pic:nvPicPr>
-                                        <pic:cNvPr id="101" name="Picture 99" title="Software University @ SlideShare">
-                                          <a:hlinkClick r:id="rId17"/>
+                                        <pic:cNvPr id="99" name="Picture 27" title="Software University @ LinkedIn">
+                                          <a:hlinkClick r:id="rId16"/>
                                         </pic:cNvPr>
                                         <pic:cNvPicPr/>
                                       </pic:nvPicPr>
                                       <pic:blipFill>
-                                        <a:blip r:embed="rId18"/>
+                                        <a:blip r:embed="rId17"/>
                                         <a:stretch>
                                           <a:fillRect/>
                                         </a:stretch>
@@ -6984,26 +7021,27 @@
                               <w:noProof/>
                               <w:sz w:val="20"/>
                               <w:szCs w:val="20"/>
+                              <w:lang w:val="bg-BG" w:eastAsia="bg-BG"/>
                             </w:rPr>
                             <w:drawing>
-                              <wp:inline distT="0" distB="0" distL="0" distR="0" wp14:anchorId="64FAE51C" wp14:editId="083460C1">
+                              <wp:inline distT="0" distB="0" distL="0" distR="0" wp14:anchorId="52544041" wp14:editId="0531DD13">
                                 <wp:extent cx="200025" cy="200025"/>
                                 <wp:effectExtent l="0" t="0" r="9525" b="9525"/>
-                                <wp:docPr id="202" name="Picture 202" title="Software University @ GitHub">
-                                  <a:hlinkClick xmlns:a="http://schemas.openxmlformats.org/drawingml/2006/main" r:id="rId19"/>
+                                <wp:docPr id="201" name="Picture 201" title="Software University @ SlideShare">
+                                  <a:hlinkClick xmlns:a="http://schemas.openxmlformats.org/drawingml/2006/main" r:id="rId18"/>
                                 </wp:docPr>
                                 <wp:cNvGraphicFramePr/>
                                 <a:graphic xmlns:a="http://schemas.openxmlformats.org/drawingml/2006/main">
                                   <a:graphicData uri="http://schemas.openxmlformats.org/drawingml/2006/picture">
                                     <pic:pic xmlns:pic="http://schemas.openxmlformats.org/drawingml/2006/picture">
                                       <pic:nvPicPr>
-                                        <pic:cNvPr id="102" name="Picture 35" title="Software University @ GitHub">
-                                          <a:hlinkClick r:id="rId19"/>
+                                        <pic:cNvPr id="101" name="Picture 99" title="Software University @ SlideShare">
+                                          <a:hlinkClick r:id="rId18"/>
                                         </pic:cNvPr>
                                         <pic:cNvPicPr/>
                                       </pic:nvPicPr>
                                       <pic:blipFill>
-                                        <a:blip r:embed="rId20"/>
+                                        <a:blip r:embed="rId19"/>
                                         <a:stretch>
                                           <a:fillRect/>
                                         </a:stretch>
@@ -7035,13 +7073,66 @@
                               <w:noProof/>
                               <w:sz w:val="20"/>
                               <w:szCs w:val="20"/>
+                              <w:lang w:val="bg-BG" w:eastAsia="bg-BG"/>
+                            </w:rPr>
+                            <w:drawing>
+                              <wp:inline distT="0" distB="0" distL="0" distR="0" wp14:anchorId="64FAE51C" wp14:editId="083460C1">
+                                <wp:extent cx="200025" cy="200025"/>
+                                <wp:effectExtent l="0" t="0" r="9525" b="9525"/>
+                                <wp:docPr id="202" name="Picture 202" title="Software University @ GitHub">
+                                  <a:hlinkClick xmlns:a="http://schemas.openxmlformats.org/drawingml/2006/main" r:id="rId20"/>
+                                </wp:docPr>
+                                <wp:cNvGraphicFramePr/>
+                                <a:graphic xmlns:a="http://schemas.openxmlformats.org/drawingml/2006/main">
+                                  <a:graphicData uri="http://schemas.openxmlformats.org/drawingml/2006/picture">
+                                    <pic:pic xmlns:pic="http://schemas.openxmlformats.org/drawingml/2006/picture">
+                                      <pic:nvPicPr>
+                                        <pic:cNvPr id="102" name="Picture 35" title="Software University @ GitHub">
+                                          <a:hlinkClick r:id="rId20"/>
+                                        </pic:cNvPr>
+                                        <pic:cNvPicPr/>
+                                      </pic:nvPicPr>
+                                      <pic:blipFill>
+                                        <a:blip r:embed="rId21"/>
+                                        <a:stretch>
+                                          <a:fillRect/>
+                                        </a:stretch>
+                                      </pic:blipFill>
+                                      <pic:spPr>
+                                        <a:xfrm>
+                                          <a:off x="0" y="0"/>
+                                          <a:ext cx="197485" cy="197485"/>
+                                        </a:xfrm>
+                                        <a:prstGeom prst="rect">
+                                          <a:avLst/>
+                                        </a:prstGeom>
+                                      </pic:spPr>
+                                    </pic:pic>
+                                  </a:graphicData>
+                                </a:graphic>
+                              </wp:inline>
+                            </w:drawing>
+                          </w:r>
+                          <w:r>
+                            <w:rPr>
+                              <w:sz w:val="19"/>
+                              <w:szCs w:val="19"/>
+                            </w:rPr>
+                            <w:t xml:space="preserve">   </w:t>
+                          </w:r>
+                          <w:r>
+                            <w:rPr>
+                              <w:noProof/>
+                              <w:sz w:val="20"/>
+                              <w:szCs w:val="20"/>
+                              <w:lang w:val="bg-BG" w:eastAsia="bg-BG"/>
                             </w:rPr>
                             <w:drawing>
                               <wp:inline distT="0" distB="0" distL="0" distR="0" wp14:anchorId="5C709012" wp14:editId="6553F913">
                                 <wp:extent cx="200025" cy="200025"/>
                                 <wp:effectExtent l="0" t="0" r="9525" b="9525"/>
                                 <wp:docPr id="203" name="Picture 203" title="Software University: Email Us">
-                                  <a:hlinkClick xmlns:a="http://schemas.openxmlformats.org/drawingml/2006/main" r:id="rId21"/>
+                                  <a:hlinkClick xmlns:a="http://schemas.openxmlformats.org/drawingml/2006/main" r:id="rId22"/>
                                 </wp:docPr>
                                 <wp:cNvGraphicFramePr/>
                                 <a:graphic xmlns:a="http://schemas.openxmlformats.org/drawingml/2006/main">
@@ -7049,12 +7140,12 @@
                                     <pic:pic xmlns:pic="http://schemas.openxmlformats.org/drawingml/2006/picture">
                                       <pic:nvPicPr>
                                         <pic:cNvPr id="103" name="Picture 85" title="Software University: Email Us">
-                                          <a:hlinkClick r:id="rId21"/>
+                                          <a:hlinkClick r:id="rId22"/>
                                         </pic:cNvPr>
                                         <pic:cNvPicPr/>
                                       </pic:nvPicPr>
                                       <pic:blipFill>
-                                        <a:blip r:embed="rId22"/>
+                                        <a:blip r:embed="rId23"/>
                                         <a:stretch>
                                           <a:fillRect/>
                                         </a:stretch>
@@ -7086,7 +7177,7 @@
             </wp:anchor>
           </w:drawing>
         </mc:Choice>
-        <mc:Fallback>
+        <mc:Fallback xmlns:w16se="http://schemas.microsoft.com/office/word/2015/wordml/symex" xmlns:cx2="http://schemas.microsoft.com/office/drawing/2015/10/21/chartex" xmlns:cx1="http://schemas.microsoft.com/office/drawing/2015/9/8/chartex" xmlns:cx="http://schemas.microsoft.com/office/drawing/2014/chartex">
           <w:pict>
             <v:shape w14:anchorId="400D6225" id="Text Box 17" o:spid="_x0000_s1029" type="#_x0000_t202" style="position:absolute;margin-left:124.4pt;margin-top:6.7pt;width:396.3pt;height:40.45pt;z-index:251663360;visibility:visible;mso-wrap-style:square;mso-wrap-distance-left:9pt;mso-wrap-distance-top:0;mso-wrap-distance-right:9pt;mso-wrap-distance-bottom:0;mso-position-horizontal:absolute;mso-position-horizontal-relative:text;mso-position-vertical:absolute;mso-position-vertical-relative:text;v-text-anchor:top" o:gfxdata="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" filled="f" stroked="f">
               <v:textbox inset=".5mm,1.2mm,.5mm,.5mm">
@@ -7121,7 +7212,7 @@
                       </w:rPr>
                       <w:t xml:space="preserve"> (</w:t>
                     </w:r>
-                    <w:hyperlink r:id="rId23" w:history="1">
+                    <w:hyperlink r:id="rId24" w:history="1">
                       <w:r>
                         <w:rPr>
                           <w:rStyle w:val="Hyperlink"/>
@@ -7153,7 +7244,7 @@
                       </w:rPr>
                       <w:t xml:space="preserve"> </w:t>
                     </w:r>
-                    <w:hyperlink r:id="rId24" w:history="1">
+                    <w:hyperlink r:id="rId25" w:history="1">
                       <w:r>
                         <w:rPr>
                           <w:rStyle w:val="Hyperlink"/>
@@ -7191,7 +7282,7 @@
                           <wp:extent cx="200025" cy="200025"/>
                           <wp:effectExtent l="0" t="0" r="9525" b="9525"/>
                           <wp:docPr id="194" name="Picture 194" title="Software University">
-                            <a:hlinkClick xmlns:a="http://schemas.openxmlformats.org/drawingml/2006/main" r:id="rId4"/>
+                            <a:hlinkClick xmlns:a="http://schemas.openxmlformats.org/drawingml/2006/main" r:id="rId26"/>
                           </wp:docPr>
                           <wp:cNvGraphicFramePr/>
                           <a:graphic xmlns:a="http://schemas.openxmlformats.org/drawingml/2006/main">
@@ -7199,12 +7290,12 @@
                               <pic:pic xmlns:pic="http://schemas.openxmlformats.org/drawingml/2006/picture">
                                 <pic:nvPicPr>
                                   <pic:cNvPr id="93" name="Picture 3" title="Software University">
-                                    <a:hlinkClick r:id="rId4"/>
+                                    <a:hlinkClick r:id="rId26"/>
                                   </pic:cNvPr>
                                   <pic:cNvPicPr/>
                                 </pic:nvPicPr>
                                 <pic:blipFill>
-                                  <a:blip r:embed="rId5"/>
+                                  <a:blip r:embed="rId27"/>
                                   <a:stretch>
                                     <a:fillRect/>
                                   </a:stretch>
@@ -7242,7 +7333,7 @@
                           <wp:extent cx="200025" cy="200025"/>
                           <wp:effectExtent l="0" t="0" r="9525" b="9525"/>
                           <wp:docPr id="195" name="Picture 195" title="Software University Foundation">
-                            <a:hlinkClick xmlns:a="http://schemas.openxmlformats.org/drawingml/2006/main" r:id="rId2"/>
+                            <a:hlinkClick xmlns:a="http://schemas.openxmlformats.org/drawingml/2006/main" r:id="rId28"/>
                           </wp:docPr>
                           <wp:cNvGraphicFramePr/>
                           <a:graphic xmlns:a="http://schemas.openxmlformats.org/drawingml/2006/main">
@@ -7250,12 +7341,12 @@
                               <pic:pic xmlns:pic="http://schemas.openxmlformats.org/drawingml/2006/picture">
                                 <pic:nvPicPr>
                                   <pic:cNvPr id="94" name="Picture 4" title="Software University Foundation">
-                                    <a:hlinkClick r:id="rId2"/>
+                                    <a:hlinkClick r:id="rId28"/>
                                   </pic:cNvPr>
                                   <pic:cNvPicPr/>
                                 </pic:nvPicPr>
                                 <pic:blipFill>
-                                  <a:blip r:embed="rId6"/>
+                                  <a:blip r:embed="rId29"/>
                                   <a:stretch>
                                     <a:fillRect/>
                                   </a:stretch>
@@ -7293,7 +7384,7 @@
                           <wp:extent cx="200025" cy="200025"/>
                           <wp:effectExtent l="0" t="0" r="9525" b="9525"/>
                           <wp:docPr id="196" name="Picture 196" title="Software University @ Facebook">
-                            <a:hlinkClick xmlns:a="http://schemas.openxmlformats.org/drawingml/2006/main" r:id="rId7"/>
+                            <a:hlinkClick xmlns:a="http://schemas.openxmlformats.org/drawingml/2006/main" r:id="rId30"/>
                           </wp:docPr>
                           <wp:cNvGraphicFramePr/>
                           <a:graphic xmlns:a="http://schemas.openxmlformats.org/drawingml/2006/main">
@@ -7301,12 +7392,12 @@
                               <pic:pic xmlns:pic="http://schemas.openxmlformats.org/drawingml/2006/picture">
                                 <pic:nvPicPr>
                                   <pic:cNvPr id="95" name="Picture 11" title="Software University @ Facebook">
-                                    <a:hlinkClick r:id="rId7"/>
+                                    <a:hlinkClick r:id="rId30"/>
                                   </pic:cNvPr>
                                   <pic:cNvPicPr/>
                                 </pic:nvPicPr>
                                 <pic:blipFill>
-                                  <a:blip r:embed="rId8"/>
+                                  <a:blip r:embed="rId31"/>
                                   <a:stretch>
                                     <a:fillRect/>
                                   </a:stretch>
@@ -7344,7 +7435,7 @@
                           <wp:extent cx="200025" cy="200025"/>
                           <wp:effectExtent l="0" t="0" r="9525" b="9525"/>
                           <wp:docPr id="197" name="Picture 197" title="Software University @ Twitter">
-                            <a:hlinkClick xmlns:a="http://schemas.openxmlformats.org/drawingml/2006/main" r:id="rId9"/>
+                            <a:hlinkClick xmlns:a="http://schemas.openxmlformats.org/drawingml/2006/main" r:id="rId32"/>
                           </wp:docPr>
                           <wp:cNvGraphicFramePr/>
                           <a:graphic xmlns:a="http://schemas.openxmlformats.org/drawingml/2006/main">
@@ -7352,12 +7443,12 @@
                               <pic:pic xmlns:pic="http://schemas.openxmlformats.org/drawingml/2006/picture">
                                 <pic:nvPicPr>
                                   <pic:cNvPr id="96" name="Picture 16" title="Software University @ Twitter">
-                                    <a:hlinkClick r:id="rId9"/>
+                                    <a:hlinkClick r:id="rId32"/>
                                   </pic:cNvPr>
                                   <pic:cNvPicPr/>
                                 </pic:nvPicPr>
                                 <pic:blipFill>
-                                  <a:blip r:embed="rId10"/>
+                                  <a:blip r:embed="rId33"/>
                                   <a:stretch>
                                     <a:fillRect/>
                                   </a:stretch>
@@ -7395,7 +7486,7 @@
                           <wp:extent cx="200025" cy="200025"/>
                           <wp:effectExtent l="0" t="0" r="9525" b="9525"/>
                           <wp:docPr id="198" name="Picture 198" title="Software University @ YouTube">
-                            <a:hlinkClick xmlns:a="http://schemas.openxmlformats.org/drawingml/2006/main" r:id="rId11"/>
+                            <a:hlinkClick xmlns:a="http://schemas.openxmlformats.org/drawingml/2006/main" r:id="rId34"/>
                           </wp:docPr>
                           <wp:cNvGraphicFramePr/>
                           <a:graphic xmlns:a="http://schemas.openxmlformats.org/drawingml/2006/main">
@@ -7403,12 +7494,12 @@
                               <pic:pic xmlns:pic="http://schemas.openxmlformats.org/drawingml/2006/picture">
                                 <pic:nvPicPr>
                                   <pic:cNvPr id="97" name="Picture 23" title="Software University @ YouTube">
-                                    <a:hlinkClick r:id="rId11"/>
+                                    <a:hlinkClick r:id="rId34"/>
                                   </pic:cNvPr>
                                   <pic:cNvPicPr/>
                                 </pic:nvPicPr>
                                 <pic:blipFill>
-                                  <a:blip r:embed="rId12"/>
+                                  <a:blip r:embed="rId35"/>
                                   <a:stretch>
                                     <a:fillRect/>
                                   </a:stretch>
@@ -7446,7 +7537,7 @@
                           <wp:extent cx="200025" cy="200025"/>
                           <wp:effectExtent l="0" t="0" r="9525" b="9525"/>
                           <wp:docPr id="199" name="Picture 199" title="Software University @ Google+">
-                            <a:hlinkClick xmlns:a="http://schemas.openxmlformats.org/drawingml/2006/main" r:id="rId13"/>
+                            <a:hlinkClick xmlns:a="http://schemas.openxmlformats.org/drawingml/2006/main" r:id="rId36"/>
                           </wp:docPr>
                           <wp:cNvGraphicFramePr/>
                           <a:graphic xmlns:a="http://schemas.openxmlformats.org/drawingml/2006/main">
@@ -7454,12 +7545,12 @@
                               <pic:pic xmlns:pic="http://schemas.openxmlformats.org/drawingml/2006/picture">
                                 <pic:nvPicPr>
                                   <pic:cNvPr id="98" name="Picture 25" title="Software University @ Google+">
-                                    <a:hlinkClick r:id="rId13"/>
+                                    <a:hlinkClick r:id="rId36"/>
                                   </pic:cNvPr>
                                   <pic:cNvPicPr/>
                                 </pic:nvPicPr>
                                 <pic:blipFill>
-                                  <a:blip r:embed="rId14"/>
+                                  <a:blip r:embed="rId37"/>
                                   <a:stretch>
                                     <a:fillRect/>
                                   </a:stretch>
@@ -7497,7 +7588,7 @@
                           <wp:extent cx="200025" cy="200025"/>
                           <wp:effectExtent l="0" t="0" r="9525" b="9525"/>
                           <wp:docPr id="200" name="Picture 200" title="Software University @ LinkedIn">
-                            <a:hlinkClick xmlns:a="http://schemas.openxmlformats.org/drawingml/2006/main" r:id="rId15"/>
+                            <a:hlinkClick xmlns:a="http://schemas.openxmlformats.org/drawingml/2006/main" r:id="rId38"/>
                           </wp:docPr>
                           <wp:cNvGraphicFramePr/>
                           <a:graphic xmlns:a="http://schemas.openxmlformats.org/drawingml/2006/main">
@@ -7505,12 +7596,12 @@
                               <pic:pic xmlns:pic="http://schemas.openxmlformats.org/drawingml/2006/picture">
                                 <pic:nvPicPr>
                                   <pic:cNvPr id="99" name="Picture 27" title="Software University @ LinkedIn">
-                                    <a:hlinkClick r:id="rId15"/>
+                                    <a:hlinkClick r:id="rId38"/>
                                   </pic:cNvPr>
                                   <pic:cNvPicPr/>
                                 </pic:nvPicPr>
                                 <pic:blipFill>
-                                  <a:blip r:embed="rId16"/>
+                                  <a:blip r:embed="rId39"/>
                                   <a:stretch>
                                     <a:fillRect/>
                                   </a:stretch>
@@ -7548,7 +7639,7 @@
                           <wp:extent cx="200025" cy="200025"/>
                           <wp:effectExtent l="0" t="0" r="9525" b="9525"/>
                           <wp:docPr id="201" name="Picture 201" title="Software University @ SlideShare">
-                            <a:hlinkClick xmlns:a="http://schemas.openxmlformats.org/drawingml/2006/main" r:id="rId17"/>
+                            <a:hlinkClick xmlns:a="http://schemas.openxmlformats.org/drawingml/2006/main" r:id="rId40"/>
                           </wp:docPr>
                           <wp:cNvGraphicFramePr/>
                           <a:graphic xmlns:a="http://schemas.openxmlformats.org/drawingml/2006/main">
@@ -7556,12 +7647,12 @@
                               <pic:pic xmlns:pic="http://schemas.openxmlformats.org/drawingml/2006/picture">
                                 <pic:nvPicPr>
                                   <pic:cNvPr id="101" name="Picture 99" title="Software University @ SlideShare">
-                                    <a:hlinkClick r:id="rId17"/>
+                                    <a:hlinkClick r:id="rId40"/>
                                   </pic:cNvPr>
                                   <pic:cNvPicPr/>
                                 </pic:nvPicPr>
                                 <pic:blipFill>
-                                  <a:blip r:embed="rId18"/>
+                                  <a:blip r:embed="rId41"/>
                                   <a:stretch>
                                     <a:fillRect/>
                                   </a:stretch>
@@ -7599,7 +7690,7 @@
                           <wp:extent cx="200025" cy="200025"/>
                           <wp:effectExtent l="0" t="0" r="9525" b="9525"/>
                           <wp:docPr id="202" name="Picture 202" title="Software University @ GitHub">
-                            <a:hlinkClick xmlns:a="http://schemas.openxmlformats.org/drawingml/2006/main" r:id="rId19"/>
+                            <a:hlinkClick xmlns:a="http://schemas.openxmlformats.org/drawingml/2006/main" r:id="rId42"/>
                           </wp:docPr>
                           <wp:cNvGraphicFramePr/>
                           <a:graphic xmlns:a="http://schemas.openxmlformats.org/drawingml/2006/main">
@@ -7607,12 +7698,12 @@
                               <pic:pic xmlns:pic="http://schemas.openxmlformats.org/drawingml/2006/picture">
                                 <pic:nvPicPr>
                                   <pic:cNvPr id="102" name="Picture 35" title="Software University @ GitHub">
-                                    <a:hlinkClick r:id="rId19"/>
+                                    <a:hlinkClick r:id="rId42"/>
                                   </pic:cNvPr>
                                   <pic:cNvPicPr/>
                                 </pic:nvPicPr>
                                 <pic:blipFill>
-                                  <a:blip r:embed="rId20"/>
+                                  <a:blip r:embed="rId43"/>
                                   <a:stretch>
                                     <a:fillRect/>
                                   </a:stretch>
@@ -7650,7 +7741,7 @@
                           <wp:extent cx="200025" cy="200025"/>
                           <wp:effectExtent l="0" t="0" r="9525" b="9525"/>
                           <wp:docPr id="203" name="Picture 203" title="Software University: Email Us">
-                            <a:hlinkClick xmlns:a="http://schemas.openxmlformats.org/drawingml/2006/main" r:id="rId21"/>
+                            <a:hlinkClick xmlns:a="http://schemas.openxmlformats.org/drawingml/2006/main" r:id="rId44"/>
                           </wp:docPr>
                           <wp:cNvGraphicFramePr/>
                           <a:graphic xmlns:a="http://schemas.openxmlformats.org/drawingml/2006/main">
@@ -7658,12 +7749,12 @@
                               <pic:pic xmlns:pic="http://schemas.openxmlformats.org/drawingml/2006/picture">
                                 <pic:nvPicPr>
                                   <pic:cNvPr id="103" name="Picture 85" title="Software University: Email Us">
-                                    <a:hlinkClick r:id="rId21"/>
+                                    <a:hlinkClick r:id="rId44"/>
                                   </pic:cNvPr>
                                   <pic:cNvPicPr/>
                                 </pic:nvPicPr>
                                 <pic:blipFill>
-                                  <a:blip r:embed="rId22"/>
+                                  <a:blip r:embed="rId45"/>
                                   <a:stretch>
                                     <a:fillRect/>
                                   </a:stretch>
@@ -7696,7 +7787,7 @@
 </file>
 
 <file path=word/footnotes.xml><?xml version="1.0" encoding="utf-8"?>
-<w:footnotes xmlns:wpc="http://schemas.microsoft.com/office/word/2010/wordprocessingCanvas" xmlns:cx="http://schemas.microsoft.com/office/drawing/2014/chartex" xmlns:cx1="http://schemas.microsoft.com/office/drawing/2015/9/8/chartex" xmlns:cx2="http://schemas.microsoft.com/office/drawing/2015/10/21/chartex" xmlns:mc="http://schemas.openxmlformats.org/markup-compatibility/2006" xmlns:o="urn:schemas-microsoft-com:office:office" xmlns:r="http://schemas.openxmlformats.org/officeDocument/2006/relationships" xmlns:m="http://schemas.openxmlformats.org/officeDocument/2006/math" xmlns:v="urn:schemas-microsoft-com:vml" xmlns:wp14="http://schemas.microsoft.com/office/word/2010/wordprocessingDrawing" xmlns:wp="http://schemas.openxmlformats.org/drawingml/2006/wordprocessingDrawing" xmlns:w10="urn:schemas-microsoft-com:office:word" xmlns:w="http://schemas.openxmlformats.org/wordprocessingml/2006/main" xmlns:w14="http://schemas.microsoft.com/office/word/2010/wordml" xmlns:w15="http://schemas.microsoft.com/office/word/2012/wordml" xmlns:w16se="http://schemas.microsoft.com/office/word/2015/wordml/symex" xmlns:wpg="http://schemas.microsoft.com/office/word/2010/wordprocessingGroup" xmlns:wpi="http://schemas.microsoft.com/office/word/2010/wordprocessingInk" xmlns:wne="http://schemas.microsoft.com/office/word/2006/wordml" xmlns:wps="http://schemas.microsoft.com/office/word/2010/wordprocessingShape" mc:Ignorable="w14 w15 w16se wp14">
+<w:footnotes xmlns:wpc="http://schemas.microsoft.com/office/word/2010/wordprocessingCanvas" xmlns:mc="http://schemas.openxmlformats.org/markup-compatibility/2006" xmlns:o="urn:schemas-microsoft-com:office:office" xmlns:r="http://schemas.openxmlformats.org/officeDocument/2006/relationships" xmlns:m="http://schemas.openxmlformats.org/officeDocument/2006/math" xmlns:v="urn:schemas-microsoft-com:vml" xmlns:wp14="http://schemas.microsoft.com/office/word/2010/wordprocessingDrawing" xmlns:wp="http://schemas.openxmlformats.org/drawingml/2006/wordprocessingDrawing" xmlns:w10="urn:schemas-microsoft-com:office:word" xmlns:w="http://schemas.openxmlformats.org/wordprocessingml/2006/main" xmlns:w14="http://schemas.microsoft.com/office/word/2010/wordml" xmlns:w15="http://schemas.microsoft.com/office/word/2012/wordml" xmlns:wpg="http://schemas.microsoft.com/office/word/2010/wordprocessingGroup" xmlns:wpi="http://schemas.microsoft.com/office/word/2010/wordprocessingInk" xmlns:wne="http://schemas.microsoft.com/office/word/2006/wordml" xmlns:wps="http://schemas.microsoft.com/office/word/2010/wordprocessingShape" mc:Ignorable="w14 w15 wp14">
   <w:footnote w:type="separator" w:id="-1">
     <w:p>
       <w:pPr>
@@ -7721,7 +7812,7 @@
 </file>
 
 <file path=word/header1.xml><?xml version="1.0" encoding="utf-8"?>
-<w:hdr xmlns:wpc="http://schemas.microsoft.com/office/word/2010/wordprocessingCanvas" xmlns:cx="http://schemas.microsoft.com/office/drawing/2014/chartex" xmlns:cx1="http://schemas.microsoft.com/office/drawing/2015/9/8/chartex" xmlns:cx2="http://schemas.microsoft.com/office/drawing/2015/10/21/chartex" xmlns:mc="http://schemas.openxmlformats.org/markup-compatibility/2006" xmlns:o="urn:schemas-microsoft-com:office:office" xmlns:r="http://schemas.openxmlformats.org/officeDocument/2006/relationships" xmlns:m="http://schemas.openxmlformats.org/officeDocument/2006/math" xmlns:v="urn:schemas-microsoft-com:vml" xmlns:wp14="http://schemas.microsoft.com/office/word/2010/wordprocessingDrawing" xmlns:wp="http://schemas.openxmlformats.org/drawingml/2006/wordprocessingDrawing" xmlns:w10="urn:schemas-microsoft-com:office:word" xmlns:w="http://schemas.openxmlformats.org/wordprocessingml/2006/main" xmlns:w14="http://schemas.microsoft.com/office/word/2010/wordml" xmlns:w15="http://schemas.microsoft.com/office/word/2012/wordml" xmlns:w16se="http://schemas.microsoft.com/office/word/2015/wordml/symex" xmlns:wpg="http://schemas.microsoft.com/office/word/2010/wordprocessingGroup" xmlns:wpi="http://schemas.microsoft.com/office/word/2010/wordprocessingInk" xmlns:wne="http://schemas.microsoft.com/office/word/2006/wordml" xmlns:wps="http://schemas.microsoft.com/office/word/2010/wordprocessingShape" mc:Ignorable="w14 w15 w16se wp14">
+<w:hdr xmlns:wpc="http://schemas.microsoft.com/office/word/2010/wordprocessingCanvas" xmlns:mc="http://schemas.openxmlformats.org/markup-compatibility/2006" xmlns:o="urn:schemas-microsoft-com:office:office" xmlns:r="http://schemas.openxmlformats.org/officeDocument/2006/relationships" xmlns:m="http://schemas.openxmlformats.org/officeDocument/2006/math" xmlns:v="urn:schemas-microsoft-com:vml" xmlns:wp14="http://schemas.microsoft.com/office/word/2010/wordprocessingDrawing" xmlns:wp="http://schemas.openxmlformats.org/drawingml/2006/wordprocessingDrawing" xmlns:w10="urn:schemas-microsoft-com:office:word" xmlns:w="http://schemas.openxmlformats.org/wordprocessingml/2006/main" xmlns:w14="http://schemas.microsoft.com/office/word/2010/wordml" xmlns:w15="http://schemas.microsoft.com/office/word/2012/wordml" xmlns:wpg="http://schemas.microsoft.com/office/word/2010/wordprocessingGroup" xmlns:wpi="http://schemas.microsoft.com/office/word/2010/wordprocessingInk" xmlns:wne="http://schemas.microsoft.com/office/word/2006/wordml" xmlns:wps="http://schemas.microsoft.com/office/word/2010/wordprocessingShape" mc:Ignorable="w14 w15 wp14">
   <w:p>
     <w:pPr>
       <w:pStyle w:val="Header"/>
@@ -7732,7 +7823,7 @@
 </file>
 
 <file path=word/numbering.xml><?xml version="1.0" encoding="utf-8"?>
-<w:numbering xmlns:wpc="http://schemas.microsoft.com/office/word/2010/wordprocessingCanvas" xmlns:cx="http://schemas.microsoft.com/office/drawing/2014/chartex" xmlns:cx1="http://schemas.microsoft.com/office/drawing/2015/9/8/chartex" xmlns:cx2="http://schemas.microsoft.com/office/drawing/2015/10/21/chartex" xmlns:mc="http://schemas.openxmlformats.org/markup-compatibility/2006" xmlns:o="urn:schemas-microsoft-com:office:office" xmlns:r="http://schemas.openxmlformats.org/officeDocument/2006/relationships" xmlns:m="http://schemas.openxmlformats.org/officeDocument/2006/math" xmlns:v="urn:schemas-microsoft-com:vml" xmlns:wp14="http://schemas.microsoft.com/office/word/2010/wordprocessingDrawing" xmlns:wp="http://schemas.openxmlformats.org/drawingml/2006/wordprocessingDrawing" xmlns:w10="urn:schemas-microsoft-com:office:word" xmlns:w="http://schemas.openxmlformats.org/wordprocessingml/2006/main" xmlns:w14="http://schemas.microsoft.com/office/word/2010/wordml" xmlns:w15="http://schemas.microsoft.com/office/word/2012/wordml" xmlns:w16se="http://schemas.microsoft.com/office/word/2015/wordml/symex" xmlns:wpg="http://schemas.microsoft.com/office/word/2010/wordprocessingGroup" xmlns:wpi="http://schemas.microsoft.com/office/word/2010/wordprocessingInk" xmlns:wne="http://schemas.microsoft.com/office/word/2006/wordml" xmlns:wps="http://schemas.microsoft.com/office/word/2010/wordprocessingShape" mc:Ignorable="w14 w15 w16se wp14">
+<w:numbering xmlns:wpc="http://schemas.microsoft.com/office/word/2010/wordprocessingCanvas" xmlns:mc="http://schemas.openxmlformats.org/markup-compatibility/2006" xmlns:o="urn:schemas-microsoft-com:office:office" xmlns:r="http://schemas.openxmlformats.org/officeDocument/2006/relationships" xmlns:m="http://schemas.openxmlformats.org/officeDocument/2006/math" xmlns:v="urn:schemas-microsoft-com:vml" xmlns:wp14="http://schemas.microsoft.com/office/word/2010/wordprocessingDrawing" xmlns:wp="http://schemas.openxmlformats.org/drawingml/2006/wordprocessingDrawing" xmlns:w10="urn:schemas-microsoft-com:office:word" xmlns:w="http://schemas.openxmlformats.org/wordprocessingml/2006/main" xmlns:w14="http://schemas.microsoft.com/office/word/2010/wordml" xmlns:w15="http://schemas.microsoft.com/office/word/2012/wordml" xmlns:wpg="http://schemas.microsoft.com/office/word/2010/wordprocessingGroup" xmlns:wpi="http://schemas.microsoft.com/office/word/2010/wordprocessingInk" xmlns:wne="http://schemas.microsoft.com/office/word/2006/wordml" xmlns:wps="http://schemas.microsoft.com/office/word/2010/wordprocessingShape" mc:Ignorable="w14 w15 wp14">
   <w:abstractNum w:abstractNumId="0" w15:restartNumberingAfterBreak="0">
     <w:nsid w:val="011C2D9E"/>
     <w:multiLevelType w:val="hybridMultilevel"/>
@@ -13455,7 +13546,7 @@
 </file>
 
 <file path=word/styles.xml><?xml version="1.0" encoding="utf-8"?>
-<w:styles xmlns:mc="http://schemas.openxmlformats.org/markup-compatibility/2006" xmlns:r="http://schemas.openxmlformats.org/officeDocument/2006/relationships" xmlns:w="http://schemas.openxmlformats.org/wordprocessingml/2006/main" xmlns:w14="http://schemas.microsoft.com/office/word/2010/wordml" xmlns:w15="http://schemas.microsoft.com/office/word/2012/wordml" xmlns:w16se="http://schemas.microsoft.com/office/word/2015/wordml/symex" mc:Ignorable="w14 w15 w16se">
+<w:styles xmlns:mc="http://schemas.openxmlformats.org/markup-compatibility/2006" xmlns:r="http://schemas.openxmlformats.org/officeDocument/2006/relationships" xmlns:w="http://schemas.openxmlformats.org/wordprocessingml/2006/main" xmlns:w14="http://schemas.microsoft.com/office/word/2010/wordml" xmlns:w15="http://schemas.microsoft.com/office/word/2012/wordml" mc:Ignorable="w14 w15">
   <w:docDefaults>
     <w:rPrDefault>
       <w:rPr>
@@ -13471,7 +13562,7 @@
       </w:pPr>
     </w:pPrDefault>
   </w:docDefaults>
-  <w:latentStyles w:defLockedState="0" w:defUIPriority="99" w:defSemiHidden="0" w:defUnhideWhenUsed="0" w:defQFormat="0" w:count="372">
+  <w:latentStyles w:defLockedState="0" w:defUIPriority="99" w:defSemiHidden="0" w:defUnhideWhenUsed="0" w:defQFormat="0" w:count="371">
     <w:lsdException w:name="Normal" w:uiPriority="0" w:qFormat="1"/>
     <w:lsdException w:name="heading 1" w:uiPriority="9" w:qFormat="1"/>
     <w:lsdException w:name="heading 2" w:semiHidden="1" w:uiPriority="9" w:unhideWhenUsed="1" w:qFormat="1"/>
@@ -13843,7 +13934,6 @@
     <w:lsdException w:name="List Table 5 Dark Accent 6" w:uiPriority="50"/>
     <w:lsdException w:name="List Table 6 Colorful Accent 6" w:uiPriority="51"/>
     <w:lsdException w:name="List Table 7 Colorful Accent 6" w:uiPriority="52"/>
-    <w:lsdException w:name="Mention" w:semiHidden="1" w:unhideWhenUsed="1"/>
   </w:latentStyles>
   <w:style w:type="paragraph" w:default="1" w:styleId="Normal">
     <w:name w:val="Normal"/>
@@ -13972,6 +14062,7 @@
   <w:style w:type="character" w:default="1" w:styleId="DefaultParagraphFont">
     <w:name w:val="Default Paragraph Font"/>
     <w:uiPriority w:val="1"/>
+    <w:semiHidden/>
     <w:unhideWhenUsed/>
   </w:style>
   <w:style w:type="table" w:default="1" w:styleId="TableNormal">
@@ -14544,7 +14635,7 @@
 </file>
 
 <file path=customXml/itemProps1.xml><?xml version="1.0" encoding="utf-8"?>
-<ds:datastoreItem xmlns:ds="http://schemas.openxmlformats.org/officeDocument/2006/customXml" ds:itemID="{36882E12-F909-47E2-A581-E3168C291F3C}">
+<ds:datastoreItem xmlns:ds="http://schemas.openxmlformats.org/officeDocument/2006/customXml" ds:itemID="{AA8357FC-58E1-45DB-AEB7-CBA58D804065}">
   <ds:schemaRefs>
     <ds:schemaRef ds:uri="http://schemas.openxmlformats.org/officeDocument/2006/bibliography"/>
   </ds:schemaRefs>

</xml_diff>